<commit_message>
adding personal details to resume
</commit_message>
<xml_diff>
--- a/resume.docx
+++ b/resume.docx
@@ -850,37 +850,6 @@
     <w:p>
       <w:pPr>
         <w:widowControl w:val="0"/>
-        <w:spacing w:before="36" w:line="240" w:lineRule="auto"/>
-        <w:ind w:left="1201"/>
-        <w:jc w:val="both"/>
-        <w:rPr>
-          <w:rFonts w:ascii="Times New Roman" w:hAnsi="Times New Roman" w:eastAsia="Times New Roman" w:cs="Times New Roman"/>
-          <w:color w:val="000000"/>
-          <w:sz w:val="24"/>
-          <w:szCs w:val="24"/>
-        </w:rPr>
-      </w:pPr>
-      <w:r>
-        <w:rPr>
-          <w:color w:val="000000"/>
-          <w:sz w:val="24"/>
-          <w:szCs w:val="24"/>
-        </w:rPr>
-        <w:t xml:space="preserve">● </w:t>
-      </w:r>
-      <w:r>
-        <w:rPr>
-          <w:rFonts w:ascii="Times New Roman" w:hAnsi="Times New Roman" w:eastAsia="Times New Roman" w:cs="Times New Roman"/>
-          <w:color w:val="000000"/>
-          <w:sz w:val="24"/>
-          <w:szCs w:val="24"/>
-        </w:rPr>
-        <w:t xml:space="preserve">Front-end web developer. </w:t>
-      </w:r>
-    </w:p>
-    <w:p>
-      <w:pPr>
-        <w:widowControl w:val="0"/>
         <w:spacing w:before="39" w:line="240" w:lineRule="auto"/>
         <w:ind w:left="1201"/>
         <w:jc w:val="both"/>
@@ -891,6 +860,8 @@
           <w:szCs w:val="24"/>
         </w:rPr>
       </w:pPr>
+      <w:bookmarkStart w:id="0" w:name="_GoBack"/>
+      <w:bookmarkEnd w:id="0"/>
       <w:r>
         <w:rPr>
           <w:color w:val="000000"/>
@@ -952,7 +923,7 @@
           <w:sz w:val="24"/>
           <w:szCs w:val="24"/>
         </w:rPr>
-        <w:t>Programming Languages Known: C, Java, HTML, CSS, ReactJs, Python.</w:t>
+        <w:t>Programming Languages Known: C, Java, HTML, CSS, React, Python.</w:t>
       </w:r>
     </w:p>
     <w:p>
@@ -1052,7 +1023,7 @@
           <w:sz w:val="24"/>
           <w:szCs w:val="24"/>
         </w:rPr>
-        <w:t xml:space="preserve">Deep Learning. </w:t>
+        <w:t xml:space="preserve">Deep Learning.  </w:t>
       </w:r>
     </w:p>
     <w:p>
@@ -1083,7 +1054,82 @@
           <w:sz w:val="24"/>
           <w:szCs w:val="24"/>
         </w:rPr>
-        <w:t xml:space="preserve">Sentiment analysis. </w:t>
+        <w:t xml:space="preserve">Natural Language Processing. </w:t>
+      </w:r>
+    </w:p>
+    <w:p>
+      <w:pPr>
+        <w:widowControl w:val="0"/>
+        <w:spacing w:before="39" w:line="240" w:lineRule="auto"/>
+        <w:jc w:val="both"/>
+        <w:rPr>
+          <w:rFonts w:ascii="Times New Roman" w:hAnsi="Times New Roman" w:eastAsia="Times New Roman" w:cs="Times New Roman"/>
+          <w:sz w:val="24"/>
+          <w:szCs w:val="24"/>
+        </w:rPr>
+      </w:pPr>
+    </w:p>
+    <w:p>
+      <w:pPr>
+        <w:widowControl w:val="0"/>
+        <w:spacing w:before="39" w:line="240" w:lineRule="auto"/>
+        <w:jc w:val="both"/>
+        <w:rPr>
+          <w:rFonts w:ascii="Times New Roman" w:hAnsi="Times New Roman" w:eastAsia="Times New Roman" w:cs="Times New Roman"/>
+          <w:b/>
+          <w:color w:val="000000"/>
+          <w:sz w:val="24"/>
+          <w:szCs w:val="24"/>
+        </w:rPr>
+      </w:pPr>
+      <w:r>
+        <w:rPr>
+          <w:rFonts w:ascii="Times New Roman" w:hAnsi="Times New Roman" w:eastAsia="Times New Roman" w:cs="Times New Roman"/>
+          <w:b/>
+          <w:color w:val="000000"/>
+          <w:sz w:val="24"/>
+          <w:szCs w:val="24"/>
+        </w:rPr>
+        <w:t xml:space="preserve">PROJECTS DONE </w:t>
+      </w:r>
+    </w:p>
+    <w:p>
+      <w:pPr>
+        <w:widowControl w:val="0"/>
+        <w:spacing w:before="315" w:line="240" w:lineRule="auto"/>
+        <w:ind w:left="1201"/>
+        <w:jc w:val="both"/>
+        <w:rPr>
+          <w:rFonts w:ascii="Times New Roman" w:hAnsi="Times New Roman" w:eastAsia="Times New Roman" w:cs="Times New Roman"/>
+          <w:color w:val="000000"/>
+          <w:sz w:val="24"/>
+          <w:szCs w:val="24"/>
+        </w:rPr>
+      </w:pPr>
+      <w:r>
+        <w:rPr>
+          <w:color w:val="000000"/>
+          <w:sz w:val="24"/>
+          <w:szCs w:val="24"/>
+        </w:rPr>
+        <w:t xml:space="preserve">● </w:t>
+      </w:r>
+      <w:r>
+        <w:rPr>
+          <w:rFonts w:ascii="Times New Roman" w:hAnsi="Times New Roman" w:eastAsia="Times New Roman" w:cs="Times New Roman"/>
+          <w:sz w:val="24"/>
+          <w:szCs w:val="24"/>
+        </w:rPr>
+        <w:t>House Rental Price Prediction</w:t>
+      </w:r>
+      <w:r>
+        <w:rPr>
+          <w:rFonts w:ascii="Times New Roman" w:hAnsi="Times New Roman" w:eastAsia="Times New Roman" w:cs="Times New Roman"/>
+          <w:color w:val="000000"/>
+          <w:sz w:val="24"/>
+          <w:szCs w:val="24"/>
+        </w:rPr>
+        <w:t xml:space="preserve"> using machine learning techniques. </w:t>
       </w:r>
     </w:p>
     <w:p>
@@ -1114,82 +1160,24 @@
           <w:sz w:val="24"/>
           <w:szCs w:val="24"/>
         </w:rPr>
-        <w:t xml:space="preserve">Natural Language Processing. </w:t>
-      </w:r>
-    </w:p>
-    <w:p>
-      <w:pPr>
-        <w:widowControl w:val="0"/>
-        <w:spacing w:before="39" w:line="240" w:lineRule="auto"/>
-        <w:jc w:val="both"/>
-        <w:rPr>
-          <w:rFonts w:ascii="Times New Roman" w:hAnsi="Times New Roman" w:eastAsia="Times New Roman" w:cs="Times New Roman"/>
-          <w:sz w:val="24"/>
-          <w:szCs w:val="24"/>
-        </w:rPr>
-      </w:pPr>
-    </w:p>
-    <w:p>
-      <w:pPr>
-        <w:widowControl w:val="0"/>
-        <w:spacing w:before="39" w:line="240" w:lineRule="auto"/>
-        <w:jc w:val="both"/>
-        <w:rPr>
-          <w:rFonts w:ascii="Times New Roman" w:hAnsi="Times New Roman" w:eastAsia="Times New Roman" w:cs="Times New Roman"/>
-          <w:b/>
-          <w:color w:val="000000"/>
-          <w:sz w:val="24"/>
-          <w:szCs w:val="24"/>
-        </w:rPr>
-      </w:pPr>
-      <w:r>
-        <w:rPr>
-          <w:rFonts w:ascii="Times New Roman" w:hAnsi="Times New Roman" w:eastAsia="Times New Roman" w:cs="Times New Roman"/>
-          <w:b/>
-          <w:color w:val="000000"/>
-          <w:sz w:val="24"/>
-          <w:szCs w:val="24"/>
-        </w:rPr>
-        <w:t xml:space="preserve">PROJECTS DONE </w:t>
-      </w:r>
-    </w:p>
-    <w:p>
-      <w:pPr>
-        <w:widowControl w:val="0"/>
-        <w:spacing w:before="315" w:line="240" w:lineRule="auto"/>
-        <w:ind w:left="1201"/>
-        <w:jc w:val="both"/>
-        <w:rPr>
-          <w:rFonts w:ascii="Times New Roman" w:hAnsi="Times New Roman" w:eastAsia="Times New Roman" w:cs="Times New Roman"/>
-          <w:color w:val="000000"/>
-          <w:sz w:val="24"/>
-          <w:szCs w:val="24"/>
-        </w:rPr>
-      </w:pPr>
-      <w:r>
-        <w:rPr>
-          <w:color w:val="000000"/>
-          <w:sz w:val="24"/>
-          <w:szCs w:val="24"/>
-        </w:rPr>
-        <w:t xml:space="preserve">● </w:t>
-      </w:r>
-      <w:r>
-        <w:rPr>
-          <w:rFonts w:ascii="Times New Roman" w:hAnsi="Times New Roman" w:eastAsia="Times New Roman" w:cs="Times New Roman"/>
-          <w:sz w:val="24"/>
-          <w:szCs w:val="24"/>
-        </w:rPr>
-        <w:t>House Rental Price Prediction</w:t>
-      </w:r>
-      <w:r>
-        <w:rPr>
-          <w:rFonts w:ascii="Times New Roman" w:hAnsi="Times New Roman" w:eastAsia="Times New Roman" w:cs="Times New Roman"/>
-          <w:color w:val="000000"/>
-          <w:sz w:val="24"/>
-          <w:szCs w:val="24"/>
-        </w:rPr>
-        <w:t xml:space="preserve"> using machine learning techniques. </w:t>
+        <w:t xml:space="preserve">Developed a </w:t>
+      </w:r>
+      <w:r>
+        <w:rPr>
+          <w:rFonts w:ascii="Times New Roman" w:hAnsi="Times New Roman" w:eastAsia="Times New Roman" w:cs="Times New Roman"/>
+          <w:sz w:val="24"/>
+          <w:szCs w:val="24"/>
+        </w:rPr>
+        <w:t>Tourism</w:t>
+      </w:r>
+      <w:r>
+        <w:rPr>
+          <w:rFonts w:ascii="Times New Roman" w:hAnsi="Times New Roman" w:eastAsia="Times New Roman" w:cs="Times New Roman"/>
+          <w:color w:val="000000"/>
+          <w:sz w:val="24"/>
+          <w:szCs w:val="24"/>
+        </w:rPr>
+        <w:t xml:space="preserve"> website with back-end connectivity. </w:t>
       </w:r>
     </w:p>
     <w:p>
@@ -1216,28 +1204,466 @@
       <w:r>
         <w:rPr>
           <w:rFonts w:ascii="Times New Roman" w:hAnsi="Times New Roman" w:eastAsia="Times New Roman" w:cs="Times New Roman"/>
-          <w:color w:val="000000"/>
-          <w:sz w:val="24"/>
-          <w:szCs w:val="24"/>
-        </w:rPr>
-        <w:t xml:space="preserve">Developed a </w:t>
-      </w:r>
-      <w:r>
-        <w:rPr>
-          <w:rFonts w:ascii="Times New Roman" w:hAnsi="Times New Roman" w:eastAsia="Times New Roman" w:cs="Times New Roman"/>
-          <w:sz w:val="24"/>
-          <w:szCs w:val="24"/>
-        </w:rPr>
-        <w:t>Tourism</w:t>
-      </w:r>
-      <w:r>
-        <w:rPr>
-          <w:rFonts w:ascii="Times New Roman" w:hAnsi="Times New Roman" w:eastAsia="Times New Roman" w:cs="Times New Roman"/>
-          <w:color w:val="000000"/>
-          <w:sz w:val="24"/>
-          <w:szCs w:val="24"/>
-        </w:rPr>
-        <w:t xml:space="preserve"> website with back-end connectivity. </w:t>
+          <w:sz w:val="24"/>
+          <w:szCs w:val="24"/>
+        </w:rPr>
+        <w:t>Customer Churn Prediction</w:t>
+      </w:r>
+      <w:r>
+        <w:rPr>
+          <w:rFonts w:ascii="Times New Roman" w:hAnsi="Times New Roman" w:eastAsia="Times New Roman" w:cs="Times New Roman"/>
+          <w:color w:val="000000"/>
+          <w:sz w:val="24"/>
+          <w:szCs w:val="24"/>
+        </w:rPr>
+        <w:t xml:space="preserve"> using </w:t>
+      </w:r>
+      <w:r>
+        <w:rPr>
+          <w:rFonts w:ascii="Times New Roman" w:hAnsi="Times New Roman" w:eastAsia="Times New Roman" w:cs="Times New Roman"/>
+          <w:sz w:val="24"/>
+          <w:szCs w:val="24"/>
+        </w:rPr>
+        <w:t>deep</w:t>
+      </w:r>
+      <w:r>
+        <w:rPr>
+          <w:rFonts w:ascii="Times New Roman" w:hAnsi="Times New Roman" w:eastAsia="Times New Roman" w:cs="Times New Roman"/>
+          <w:color w:val="000000"/>
+          <w:sz w:val="24"/>
+          <w:szCs w:val="24"/>
+        </w:rPr>
+        <w:t xml:space="preserve"> learning. </w:t>
+      </w:r>
+    </w:p>
+    <w:p>
+      <w:pPr>
+        <w:widowControl w:val="0"/>
+        <w:spacing w:before="39" w:line="229" w:lineRule="auto"/>
+        <w:ind w:left="1543" w:right="340" w:hanging="342"/>
+        <w:jc w:val="both"/>
+        <w:rPr>
+          <w:rFonts w:ascii="Times New Roman" w:hAnsi="Times New Roman" w:eastAsia="Times New Roman" w:cs="Times New Roman"/>
+          <w:color w:val="000000"/>
+          <w:sz w:val="24"/>
+          <w:szCs w:val="24"/>
+        </w:rPr>
+      </w:pPr>
+      <w:r>
+        <w:rPr>
+          <w:color w:val="000000"/>
+          <w:sz w:val="24"/>
+          <w:szCs w:val="24"/>
+        </w:rPr>
+        <w:t xml:space="preserve">● </w:t>
+      </w:r>
+      <w:r>
+        <w:rPr>
+          <w:rFonts w:ascii="Times New Roman" w:hAnsi="Times New Roman" w:eastAsia="Times New Roman" w:cs="Times New Roman"/>
+          <w:color w:val="000000"/>
+          <w:sz w:val="24"/>
+          <w:szCs w:val="24"/>
+        </w:rPr>
+        <w:t>“</w:t>
+      </w:r>
+      <w:r>
+        <w:rPr>
+          <w:rFonts w:ascii="Times New Roman" w:hAnsi="Times New Roman" w:eastAsia="Times New Roman" w:cs="Times New Roman"/>
+          <w:sz w:val="24"/>
+          <w:szCs w:val="24"/>
+        </w:rPr>
+        <w:t>COPD Prediction and Stages Classification</w:t>
+      </w:r>
+      <w:r>
+        <w:rPr>
+          <w:rFonts w:ascii="Times New Roman" w:hAnsi="Times New Roman" w:eastAsia="Times New Roman" w:cs="Times New Roman"/>
+          <w:color w:val="000000"/>
+          <w:sz w:val="24"/>
+          <w:szCs w:val="24"/>
+        </w:rPr>
+        <w:t xml:space="preserve">” using Convolutional Neural Networks (CNN). </w:t>
+      </w:r>
+    </w:p>
+    <w:p>
+      <w:pPr>
+        <w:widowControl w:val="0"/>
+        <w:spacing w:before="49" w:line="240" w:lineRule="auto"/>
+        <w:ind w:left="1201"/>
+        <w:jc w:val="both"/>
+        <w:rPr>
+          <w:rFonts w:ascii="Times New Roman" w:hAnsi="Times New Roman" w:eastAsia="Times New Roman" w:cs="Times New Roman"/>
+          <w:color w:val="000000"/>
+          <w:sz w:val="24"/>
+          <w:szCs w:val="24"/>
+        </w:rPr>
+      </w:pPr>
+      <w:r>
+        <w:rPr>
+          <w:color w:val="000000"/>
+          <w:sz w:val="24"/>
+          <w:szCs w:val="24"/>
+        </w:rPr>
+        <w:t xml:space="preserve">● </w:t>
+      </w:r>
+      <w:r>
+        <w:rPr>
+          <w:rFonts w:ascii="Times New Roman" w:hAnsi="Times New Roman" w:eastAsia="Times New Roman" w:cs="Times New Roman"/>
+          <w:color w:val="000000"/>
+          <w:sz w:val="24"/>
+          <w:szCs w:val="24"/>
+        </w:rPr>
+        <w:t>“</w:t>
+      </w:r>
+      <w:r>
+        <w:rPr>
+          <w:rFonts w:ascii="Times New Roman" w:hAnsi="Times New Roman" w:eastAsia="Times New Roman" w:cs="Times New Roman"/>
+          <w:sz w:val="24"/>
+          <w:szCs w:val="24"/>
+        </w:rPr>
+        <w:t>Muscular Dystrophy Prognosis</w:t>
+      </w:r>
+      <w:r>
+        <w:rPr>
+          <w:rFonts w:ascii="Times New Roman" w:hAnsi="Times New Roman" w:eastAsia="Times New Roman" w:cs="Times New Roman"/>
+          <w:color w:val="000000"/>
+          <w:sz w:val="24"/>
+          <w:szCs w:val="24"/>
+        </w:rPr>
+        <w:t xml:space="preserve">” using </w:t>
+      </w:r>
+      <w:r>
+        <w:rPr>
+          <w:rFonts w:ascii="Times New Roman" w:hAnsi="Times New Roman" w:eastAsia="Times New Roman" w:cs="Times New Roman"/>
+          <w:sz w:val="24"/>
+          <w:szCs w:val="24"/>
+        </w:rPr>
+        <w:t>deep</w:t>
+      </w:r>
+      <w:r>
+        <w:rPr>
+          <w:rFonts w:ascii="Times New Roman" w:hAnsi="Times New Roman" w:eastAsia="Times New Roman" w:cs="Times New Roman"/>
+          <w:color w:val="000000"/>
+          <w:sz w:val="24"/>
+          <w:szCs w:val="24"/>
+        </w:rPr>
+        <w:t xml:space="preserve"> learning. </w:t>
+      </w:r>
+    </w:p>
+    <w:p>
+      <w:pPr>
+        <w:widowControl w:val="0"/>
+        <w:spacing w:before="315" w:line="240" w:lineRule="auto"/>
+        <w:ind w:left="104"/>
+        <w:jc w:val="both"/>
+        <w:rPr>
+          <w:rFonts w:ascii="Times New Roman" w:hAnsi="Times New Roman" w:eastAsia="Times New Roman" w:cs="Times New Roman"/>
+          <w:b/>
+          <w:color w:val="000000"/>
+          <w:sz w:val="24"/>
+          <w:szCs w:val="24"/>
+        </w:rPr>
+      </w:pPr>
+      <w:r>
+        <w:rPr>
+          <w:rFonts w:ascii="Times New Roman" w:hAnsi="Times New Roman" w:eastAsia="Times New Roman" w:cs="Times New Roman"/>
+          <w:b/>
+          <w:color w:val="000000"/>
+          <w:sz w:val="24"/>
+          <w:szCs w:val="24"/>
+        </w:rPr>
+        <w:t xml:space="preserve">PAPERS PRESENTED </w:t>
+      </w:r>
+    </w:p>
+    <w:p>
+      <w:pPr>
+        <w:widowControl w:val="0"/>
+        <w:spacing w:before="315" w:line="240" w:lineRule="auto"/>
+        <w:ind w:left="1201" w:right="111"/>
+        <w:jc w:val="both"/>
+        <w:rPr>
+          <w:rFonts w:ascii="Times New Roman" w:hAnsi="Times New Roman" w:eastAsia="Times New Roman" w:cs="Times New Roman"/>
+          <w:sz w:val="24"/>
+          <w:szCs w:val="24"/>
+        </w:rPr>
+      </w:pPr>
+      <w:r>
+        <w:rPr>
+          <w:color w:val="000000"/>
+          <w:sz w:val="24"/>
+          <w:szCs w:val="24"/>
+        </w:rPr>
+        <w:t xml:space="preserve">● </w:t>
+      </w:r>
+      <w:r>
+        <w:rPr>
+          <w:rFonts w:ascii="Times New Roman" w:hAnsi="Times New Roman" w:eastAsia="Times New Roman" w:cs="Times New Roman"/>
+          <w:color w:val="000000"/>
+          <w:sz w:val="24"/>
+          <w:szCs w:val="24"/>
+        </w:rPr>
+        <w:t>Presented a paper on “</w:t>
+      </w:r>
+      <w:r>
+        <w:rPr>
+          <w:rFonts w:ascii="Times New Roman" w:hAnsi="Times New Roman" w:eastAsia="Times New Roman" w:cs="Times New Roman"/>
+          <w:sz w:val="24"/>
+          <w:szCs w:val="24"/>
+        </w:rPr>
+        <w:t>AI in Daily Life</w:t>
+      </w:r>
+      <w:r>
+        <w:rPr>
+          <w:rFonts w:ascii="Times New Roman" w:hAnsi="Times New Roman" w:eastAsia="Times New Roman" w:cs="Times New Roman"/>
+          <w:color w:val="000000"/>
+          <w:sz w:val="24"/>
+          <w:szCs w:val="24"/>
+        </w:rPr>
+        <w:t xml:space="preserve">” at </w:t>
+      </w:r>
+      <w:r>
+        <w:rPr>
+          <w:rFonts w:ascii="Times New Roman" w:hAnsi="Times New Roman" w:eastAsia="Times New Roman" w:cs="Times New Roman"/>
+          <w:sz w:val="24"/>
+          <w:szCs w:val="24"/>
+        </w:rPr>
+        <w:t>Bannari Amman Institute of Technology, Sathyamangalam</w:t>
+      </w:r>
+    </w:p>
+    <w:p>
+      <w:pPr>
+        <w:widowControl w:val="0"/>
+        <w:spacing w:before="315" w:line="240" w:lineRule="auto"/>
+        <w:ind w:left="1201" w:right="111"/>
+        <w:jc w:val="both"/>
+        <w:rPr>
+          <w:rFonts w:ascii="Times New Roman" w:hAnsi="Times New Roman" w:eastAsia="Times New Roman" w:cs="Times New Roman"/>
+          <w:color w:val="000000"/>
+          <w:sz w:val="24"/>
+          <w:szCs w:val="24"/>
+        </w:rPr>
+      </w:pPr>
+      <w:r>
+        <w:rPr>
+          <w:color w:val="000000"/>
+          <w:sz w:val="24"/>
+          <w:szCs w:val="24"/>
+        </w:rPr>
+        <w:t xml:space="preserve">● </w:t>
+      </w:r>
+      <w:r>
+        <w:rPr>
+          <w:rFonts w:ascii="Times New Roman" w:hAnsi="Times New Roman" w:eastAsia="Times New Roman" w:cs="Times New Roman"/>
+          <w:color w:val="000000"/>
+          <w:sz w:val="24"/>
+          <w:szCs w:val="24"/>
+        </w:rPr>
+        <w:t>Presented a paper on “</w:t>
+      </w:r>
+      <w:r>
+        <w:rPr>
+          <w:rFonts w:ascii="Times New Roman" w:hAnsi="Times New Roman" w:eastAsia="Times New Roman" w:cs="Times New Roman"/>
+          <w:sz w:val="24"/>
+          <w:szCs w:val="24"/>
+        </w:rPr>
+        <w:t>Obstructive Sleep Apnea Detection</w:t>
+      </w:r>
+      <w:r>
+        <w:rPr>
+          <w:rFonts w:ascii="Times New Roman" w:hAnsi="Times New Roman" w:eastAsia="Times New Roman" w:cs="Times New Roman"/>
+          <w:color w:val="000000"/>
+          <w:sz w:val="24"/>
+          <w:szCs w:val="24"/>
+        </w:rPr>
+        <w:t xml:space="preserve">” </w:t>
+      </w:r>
+      <w:r>
+        <w:rPr>
+          <w:rFonts w:ascii="Times New Roman" w:hAnsi="Times New Roman" w:eastAsia="Times New Roman" w:cs="Times New Roman"/>
+          <w:sz w:val="24"/>
+          <w:szCs w:val="24"/>
+        </w:rPr>
+        <w:t>at</w:t>
+      </w:r>
+      <w:r>
+        <w:rPr>
+          <w:rFonts w:ascii="Times New Roman" w:hAnsi="Times New Roman" w:eastAsia="Times New Roman" w:cs="Times New Roman"/>
+          <w:color w:val="000000"/>
+          <w:sz w:val="24"/>
+          <w:szCs w:val="24"/>
+        </w:rPr>
+        <w:t xml:space="preserve"> </w:t>
+      </w:r>
+      <w:r>
+        <w:rPr>
+          <w:rFonts w:ascii="Times New Roman" w:hAnsi="Times New Roman" w:eastAsia="Times New Roman" w:cs="Times New Roman"/>
+          <w:sz w:val="24"/>
+          <w:szCs w:val="24"/>
+        </w:rPr>
+        <w:t>Kongu Engineering College, Perundurai</w:t>
+      </w:r>
+      <w:r>
+        <w:rPr>
+          <w:rFonts w:ascii="Times New Roman" w:hAnsi="Times New Roman" w:eastAsia="Times New Roman" w:cs="Times New Roman"/>
+          <w:color w:val="000000"/>
+          <w:sz w:val="24"/>
+          <w:szCs w:val="24"/>
+        </w:rPr>
+        <w:t>.</w:t>
+      </w:r>
+    </w:p>
+    <w:p>
+      <w:pPr>
+        <w:widowControl w:val="0"/>
+        <w:spacing w:before="315" w:line="240" w:lineRule="auto"/>
+        <w:ind w:left="1201" w:right="111"/>
+        <w:jc w:val="both"/>
+        <w:rPr>
+          <w:rFonts w:ascii="Times New Roman" w:hAnsi="Times New Roman" w:eastAsia="Times New Roman" w:cs="Times New Roman"/>
+          <w:color w:val="000000"/>
+          <w:sz w:val="24"/>
+          <w:szCs w:val="24"/>
+        </w:rPr>
+      </w:pPr>
+      <w:r>
+        <w:rPr>
+          <w:rFonts w:ascii="Times New Roman" w:hAnsi="Times New Roman" w:eastAsia="Times New Roman" w:cs="Times New Roman"/>
+          <w:color w:val="000000"/>
+          <w:sz w:val="24"/>
+          <w:szCs w:val="24"/>
+        </w:rPr>
+        <w:t xml:space="preserve"> </w:t>
+      </w:r>
+      <w:r>
+        <w:rPr>
+          <w:color w:val="000000"/>
+          <w:sz w:val="24"/>
+          <w:szCs w:val="24"/>
+        </w:rPr>
+        <w:t xml:space="preserve">● </w:t>
+      </w:r>
+      <w:r>
+        <w:rPr>
+          <w:rFonts w:ascii="Times New Roman" w:hAnsi="Times New Roman" w:eastAsia="Times New Roman" w:cs="Times New Roman"/>
+          <w:color w:val="000000"/>
+          <w:sz w:val="24"/>
+          <w:szCs w:val="24"/>
+        </w:rPr>
+        <w:t>Presented a paper on “</w:t>
+      </w:r>
+      <w:r>
+        <w:rPr>
+          <w:rFonts w:ascii="Times New Roman" w:hAnsi="Times New Roman" w:eastAsia="Times New Roman" w:cs="Times New Roman"/>
+          <w:sz w:val="24"/>
+          <w:szCs w:val="24"/>
+        </w:rPr>
+        <w:t>Chronic Obstructive Pulmonary Disease Detection</w:t>
+      </w:r>
+      <w:r>
+        <w:rPr>
+          <w:rFonts w:ascii="Times New Roman" w:hAnsi="Times New Roman" w:eastAsia="Times New Roman" w:cs="Times New Roman"/>
+          <w:color w:val="000000"/>
+          <w:sz w:val="24"/>
+          <w:szCs w:val="24"/>
+        </w:rPr>
+        <w:t xml:space="preserve">” at </w:t>
+      </w:r>
+      <w:r>
+        <w:rPr>
+          <w:rFonts w:ascii="Times New Roman" w:hAnsi="Times New Roman" w:eastAsia="Times New Roman" w:cs="Times New Roman"/>
+          <w:sz w:val="24"/>
+          <w:szCs w:val="24"/>
+        </w:rPr>
+        <w:t>Sri Krishna College of Engineering and Technology</w:t>
+      </w:r>
+      <w:r>
+        <w:rPr>
+          <w:rFonts w:ascii="Times New Roman" w:hAnsi="Times New Roman" w:eastAsia="Times New Roman" w:cs="Times New Roman"/>
+          <w:color w:val="000000"/>
+          <w:sz w:val="24"/>
+          <w:szCs w:val="24"/>
+        </w:rPr>
+        <w:t xml:space="preserve">, </w:t>
+      </w:r>
+      <w:r>
+        <w:rPr>
+          <w:rFonts w:ascii="Times New Roman" w:hAnsi="Times New Roman" w:eastAsia="Times New Roman" w:cs="Times New Roman"/>
+          <w:sz w:val="24"/>
+          <w:szCs w:val="24"/>
+        </w:rPr>
+        <w:t>Coimbatore</w:t>
+      </w:r>
+      <w:r>
+        <w:rPr>
+          <w:rFonts w:ascii="Times New Roman" w:hAnsi="Times New Roman" w:eastAsia="Times New Roman" w:cs="Times New Roman"/>
+          <w:color w:val="000000"/>
+          <w:sz w:val="24"/>
+          <w:szCs w:val="24"/>
+        </w:rPr>
+        <w:t xml:space="preserve">. </w:t>
+      </w:r>
+    </w:p>
+    <w:p>
+      <w:pPr>
+        <w:widowControl w:val="0"/>
+        <w:spacing w:before="370" w:line="240" w:lineRule="auto"/>
+        <w:jc w:val="both"/>
+        <w:rPr>
+          <w:rFonts w:ascii="Times New Roman" w:hAnsi="Times New Roman" w:eastAsia="Times New Roman" w:cs="Times New Roman"/>
+          <w:b/>
+          <w:color w:val="000000"/>
+          <w:sz w:val="24"/>
+          <w:szCs w:val="24"/>
+        </w:rPr>
+      </w:pPr>
+      <w:r>
+        <w:rPr>
+          <w:rFonts w:ascii="Times New Roman" w:hAnsi="Times New Roman" w:eastAsia="Times New Roman" w:cs="Times New Roman"/>
+          <w:color w:val="000000"/>
+          <w:sz w:val="24"/>
+          <w:szCs w:val="24"/>
+        </w:rPr>
+        <w:t xml:space="preserve"> </w:t>
+      </w:r>
+      <w:r>
+        <w:rPr>
+          <w:rFonts w:ascii="Times New Roman" w:hAnsi="Times New Roman" w:eastAsia="Times New Roman" w:cs="Times New Roman"/>
+          <w:b/>
+          <w:color w:val="000000"/>
+          <w:sz w:val="24"/>
+          <w:szCs w:val="24"/>
+        </w:rPr>
+        <w:t xml:space="preserve">INDUSTRIAL TRAINING &amp; VISITS </w:t>
+      </w:r>
+    </w:p>
+    <w:p>
+      <w:pPr>
+        <w:widowControl w:val="0"/>
+        <w:spacing w:before="406" w:line="240" w:lineRule="auto"/>
+        <w:ind w:left="1201"/>
+        <w:jc w:val="both"/>
+        <w:rPr>
+          <w:rFonts w:ascii="Times New Roman" w:hAnsi="Times New Roman" w:eastAsia="Times New Roman" w:cs="Times New Roman"/>
+          <w:color w:val="000000"/>
+          <w:sz w:val="24"/>
+          <w:szCs w:val="24"/>
+        </w:rPr>
+      </w:pPr>
+      <w:r>
+        <w:rPr>
+          <w:color w:val="000000"/>
+          <w:sz w:val="24"/>
+          <w:szCs w:val="24"/>
+        </w:rPr>
+        <w:t xml:space="preserve">● </w:t>
+      </w:r>
+      <w:r>
+        <w:rPr>
+          <w:rFonts w:ascii="Times New Roman" w:hAnsi="Times New Roman" w:eastAsia="Times New Roman" w:cs="Times New Roman"/>
+          <w:color w:val="000000"/>
+          <w:sz w:val="24"/>
+          <w:szCs w:val="24"/>
+        </w:rPr>
+        <w:t xml:space="preserve">Sea Blue Shipyard, Cochin. </w:t>
       </w:r>
     </w:p>
     <w:p>
@@ -1264,466 +1690,11 @@
       <w:r>
         <w:rPr>
           <w:rFonts w:ascii="Times New Roman" w:hAnsi="Times New Roman" w:eastAsia="Times New Roman" w:cs="Times New Roman"/>
-          <w:sz w:val="24"/>
-          <w:szCs w:val="24"/>
-        </w:rPr>
-        <w:t>Customer Churn Prediction</w:t>
-      </w:r>
-      <w:r>
-        <w:rPr>
-          <w:rFonts w:ascii="Times New Roman" w:hAnsi="Times New Roman" w:eastAsia="Times New Roman" w:cs="Times New Roman"/>
-          <w:color w:val="000000"/>
-          <w:sz w:val="24"/>
-          <w:szCs w:val="24"/>
-        </w:rPr>
-        <w:t xml:space="preserve"> using </w:t>
-      </w:r>
-      <w:r>
-        <w:rPr>
-          <w:rFonts w:ascii="Times New Roman" w:hAnsi="Times New Roman" w:eastAsia="Times New Roman" w:cs="Times New Roman"/>
-          <w:sz w:val="24"/>
-          <w:szCs w:val="24"/>
-        </w:rPr>
-        <w:t>deep</w:t>
-      </w:r>
-      <w:r>
-        <w:rPr>
-          <w:rFonts w:ascii="Times New Roman" w:hAnsi="Times New Roman" w:eastAsia="Times New Roman" w:cs="Times New Roman"/>
-          <w:color w:val="000000"/>
-          <w:sz w:val="24"/>
-          <w:szCs w:val="24"/>
-        </w:rPr>
-        <w:t xml:space="preserve"> learning. </w:t>
-      </w:r>
-    </w:p>
-    <w:p>
-      <w:pPr>
-        <w:widowControl w:val="0"/>
-        <w:spacing w:before="39" w:line="229" w:lineRule="auto"/>
-        <w:ind w:left="1543" w:right="340" w:hanging="342"/>
-        <w:jc w:val="both"/>
-        <w:rPr>
-          <w:rFonts w:ascii="Times New Roman" w:hAnsi="Times New Roman" w:eastAsia="Times New Roman" w:cs="Times New Roman"/>
-          <w:color w:val="000000"/>
-          <w:sz w:val="24"/>
-          <w:szCs w:val="24"/>
-        </w:rPr>
-      </w:pPr>
-      <w:r>
-        <w:rPr>
-          <w:color w:val="000000"/>
-          <w:sz w:val="24"/>
-          <w:szCs w:val="24"/>
-        </w:rPr>
-        <w:t xml:space="preserve">● </w:t>
-      </w:r>
-      <w:r>
-        <w:rPr>
-          <w:rFonts w:ascii="Times New Roman" w:hAnsi="Times New Roman" w:eastAsia="Times New Roman" w:cs="Times New Roman"/>
-          <w:color w:val="000000"/>
-          <w:sz w:val="24"/>
-          <w:szCs w:val="24"/>
-        </w:rPr>
-        <w:t>“</w:t>
-      </w:r>
-      <w:r>
-        <w:rPr>
-          <w:rFonts w:ascii="Times New Roman" w:hAnsi="Times New Roman" w:eastAsia="Times New Roman" w:cs="Times New Roman"/>
-          <w:sz w:val="24"/>
-          <w:szCs w:val="24"/>
-        </w:rPr>
-        <w:t>COPD Prediction and Stages Classification</w:t>
-      </w:r>
-      <w:r>
-        <w:rPr>
-          <w:rFonts w:ascii="Times New Roman" w:hAnsi="Times New Roman" w:eastAsia="Times New Roman" w:cs="Times New Roman"/>
-          <w:color w:val="000000"/>
-          <w:sz w:val="24"/>
-          <w:szCs w:val="24"/>
-        </w:rPr>
-        <w:t xml:space="preserve">” using Convolutional Neural Networks (CNN). </w:t>
-      </w:r>
-    </w:p>
-    <w:p>
-      <w:pPr>
-        <w:widowControl w:val="0"/>
-        <w:spacing w:before="49" w:line="240" w:lineRule="auto"/>
-        <w:ind w:left="1201"/>
-        <w:jc w:val="both"/>
-        <w:rPr>
-          <w:rFonts w:ascii="Times New Roman" w:hAnsi="Times New Roman" w:eastAsia="Times New Roman" w:cs="Times New Roman"/>
-          <w:color w:val="000000"/>
-          <w:sz w:val="24"/>
-          <w:szCs w:val="24"/>
-        </w:rPr>
-      </w:pPr>
-      <w:r>
-        <w:rPr>
-          <w:color w:val="000000"/>
-          <w:sz w:val="24"/>
-          <w:szCs w:val="24"/>
-        </w:rPr>
-        <w:t xml:space="preserve">● </w:t>
-      </w:r>
-      <w:r>
-        <w:rPr>
-          <w:rFonts w:ascii="Times New Roman" w:hAnsi="Times New Roman" w:eastAsia="Times New Roman" w:cs="Times New Roman"/>
-          <w:color w:val="000000"/>
-          <w:sz w:val="24"/>
-          <w:szCs w:val="24"/>
-        </w:rPr>
-        <w:t>“</w:t>
-      </w:r>
-      <w:r>
-        <w:rPr>
-          <w:rFonts w:ascii="Times New Roman" w:hAnsi="Times New Roman" w:eastAsia="Times New Roman" w:cs="Times New Roman"/>
-          <w:sz w:val="24"/>
-          <w:szCs w:val="24"/>
-        </w:rPr>
-        <w:t>Muscular Dystrophy Prognosis</w:t>
-      </w:r>
-      <w:r>
-        <w:rPr>
-          <w:rFonts w:ascii="Times New Roman" w:hAnsi="Times New Roman" w:eastAsia="Times New Roman" w:cs="Times New Roman"/>
-          <w:color w:val="000000"/>
-          <w:sz w:val="24"/>
-          <w:szCs w:val="24"/>
-        </w:rPr>
-        <w:t xml:space="preserve">” using </w:t>
-      </w:r>
-      <w:r>
-        <w:rPr>
-          <w:rFonts w:ascii="Times New Roman" w:hAnsi="Times New Roman" w:eastAsia="Times New Roman" w:cs="Times New Roman"/>
-          <w:sz w:val="24"/>
-          <w:szCs w:val="24"/>
-        </w:rPr>
-        <w:t>deep</w:t>
-      </w:r>
-      <w:r>
-        <w:rPr>
-          <w:rFonts w:ascii="Times New Roman" w:hAnsi="Times New Roman" w:eastAsia="Times New Roman" w:cs="Times New Roman"/>
-          <w:color w:val="000000"/>
-          <w:sz w:val="24"/>
-          <w:szCs w:val="24"/>
-        </w:rPr>
-        <w:t xml:space="preserve"> learning. </w:t>
-      </w:r>
-    </w:p>
-    <w:p>
-      <w:pPr>
-        <w:widowControl w:val="0"/>
-        <w:spacing w:before="315" w:line="240" w:lineRule="auto"/>
-        <w:ind w:left="104"/>
-        <w:jc w:val="both"/>
-        <w:rPr>
-          <w:rFonts w:ascii="Times New Roman" w:hAnsi="Times New Roman" w:eastAsia="Times New Roman" w:cs="Times New Roman"/>
-          <w:b/>
-          <w:color w:val="000000"/>
-          <w:sz w:val="24"/>
-          <w:szCs w:val="24"/>
-        </w:rPr>
-      </w:pPr>
-      <w:r>
-        <w:rPr>
-          <w:rFonts w:ascii="Times New Roman" w:hAnsi="Times New Roman" w:eastAsia="Times New Roman" w:cs="Times New Roman"/>
-          <w:b/>
-          <w:color w:val="000000"/>
-          <w:sz w:val="24"/>
-          <w:szCs w:val="24"/>
-        </w:rPr>
-        <w:t xml:space="preserve">PAPERS PRESENTED </w:t>
-      </w:r>
-    </w:p>
-    <w:p>
-      <w:pPr>
-        <w:widowControl w:val="0"/>
-        <w:spacing w:before="315" w:line="240" w:lineRule="auto"/>
-        <w:ind w:left="1201" w:right="111"/>
-        <w:jc w:val="both"/>
-        <w:rPr>
-          <w:rFonts w:ascii="Times New Roman" w:hAnsi="Times New Roman" w:eastAsia="Times New Roman" w:cs="Times New Roman"/>
-          <w:sz w:val="24"/>
-          <w:szCs w:val="24"/>
-        </w:rPr>
-      </w:pPr>
-      <w:r>
-        <w:rPr>
-          <w:color w:val="000000"/>
-          <w:sz w:val="24"/>
-          <w:szCs w:val="24"/>
-        </w:rPr>
-        <w:t xml:space="preserve">● </w:t>
-      </w:r>
-      <w:r>
-        <w:rPr>
-          <w:rFonts w:ascii="Times New Roman" w:hAnsi="Times New Roman" w:eastAsia="Times New Roman" w:cs="Times New Roman"/>
-          <w:color w:val="000000"/>
-          <w:sz w:val="24"/>
-          <w:szCs w:val="24"/>
-        </w:rPr>
-        <w:t>Presented a paper on “</w:t>
-      </w:r>
-      <w:r>
-        <w:rPr>
-          <w:rFonts w:ascii="Times New Roman" w:hAnsi="Times New Roman" w:eastAsia="Times New Roman" w:cs="Times New Roman"/>
-          <w:sz w:val="24"/>
-          <w:szCs w:val="24"/>
-        </w:rPr>
-        <w:t>AI in Daily Life</w:t>
-      </w:r>
-      <w:r>
-        <w:rPr>
-          <w:rFonts w:ascii="Times New Roman" w:hAnsi="Times New Roman" w:eastAsia="Times New Roman" w:cs="Times New Roman"/>
-          <w:color w:val="000000"/>
-          <w:sz w:val="24"/>
-          <w:szCs w:val="24"/>
-        </w:rPr>
-        <w:t xml:space="preserve">” at </w:t>
-      </w:r>
-      <w:r>
-        <w:rPr>
-          <w:rFonts w:ascii="Times New Roman" w:hAnsi="Times New Roman" w:eastAsia="Times New Roman" w:cs="Times New Roman"/>
-          <w:sz w:val="24"/>
-          <w:szCs w:val="24"/>
-        </w:rPr>
-        <w:t>Bannari Amman Institute of Technology, Sathyamangalam</w:t>
-      </w:r>
-    </w:p>
-    <w:p>
-      <w:pPr>
-        <w:widowControl w:val="0"/>
-        <w:spacing w:before="315" w:line="240" w:lineRule="auto"/>
-        <w:ind w:left="1201" w:right="111"/>
-        <w:jc w:val="both"/>
-        <w:rPr>
-          <w:rFonts w:ascii="Times New Roman" w:hAnsi="Times New Roman" w:eastAsia="Times New Roman" w:cs="Times New Roman"/>
-          <w:color w:val="000000"/>
-          <w:sz w:val="24"/>
-          <w:szCs w:val="24"/>
-        </w:rPr>
-      </w:pPr>
-      <w:r>
-        <w:rPr>
-          <w:color w:val="000000"/>
-          <w:sz w:val="24"/>
-          <w:szCs w:val="24"/>
-        </w:rPr>
-        <w:t xml:space="preserve">● </w:t>
-      </w:r>
-      <w:r>
-        <w:rPr>
-          <w:rFonts w:ascii="Times New Roman" w:hAnsi="Times New Roman" w:eastAsia="Times New Roman" w:cs="Times New Roman"/>
-          <w:color w:val="000000"/>
-          <w:sz w:val="24"/>
-          <w:szCs w:val="24"/>
-        </w:rPr>
-        <w:t>Presented a paper on “</w:t>
-      </w:r>
-      <w:r>
-        <w:rPr>
-          <w:rFonts w:ascii="Times New Roman" w:hAnsi="Times New Roman" w:eastAsia="Times New Roman" w:cs="Times New Roman"/>
-          <w:sz w:val="24"/>
-          <w:szCs w:val="24"/>
-        </w:rPr>
-        <w:t>Obstructive Sleep Apnea Detection</w:t>
-      </w:r>
-      <w:r>
-        <w:rPr>
-          <w:rFonts w:ascii="Times New Roman" w:hAnsi="Times New Roman" w:eastAsia="Times New Roman" w:cs="Times New Roman"/>
-          <w:color w:val="000000"/>
-          <w:sz w:val="24"/>
-          <w:szCs w:val="24"/>
-        </w:rPr>
-        <w:t xml:space="preserve">” </w:t>
-      </w:r>
-      <w:r>
-        <w:rPr>
-          <w:rFonts w:ascii="Times New Roman" w:hAnsi="Times New Roman" w:eastAsia="Times New Roman" w:cs="Times New Roman"/>
-          <w:sz w:val="24"/>
-          <w:szCs w:val="24"/>
-        </w:rPr>
-        <w:t>at</w:t>
-      </w:r>
-      <w:r>
-        <w:rPr>
-          <w:rFonts w:ascii="Times New Roman" w:hAnsi="Times New Roman" w:eastAsia="Times New Roman" w:cs="Times New Roman"/>
-          <w:color w:val="000000"/>
-          <w:sz w:val="24"/>
-          <w:szCs w:val="24"/>
-        </w:rPr>
-        <w:t xml:space="preserve"> </w:t>
-      </w:r>
-      <w:r>
-        <w:rPr>
-          <w:rFonts w:ascii="Times New Roman" w:hAnsi="Times New Roman" w:eastAsia="Times New Roman" w:cs="Times New Roman"/>
-          <w:sz w:val="24"/>
-          <w:szCs w:val="24"/>
-        </w:rPr>
-        <w:t>Kongu Engineering College, Perundurai</w:t>
-      </w:r>
-      <w:r>
-        <w:rPr>
-          <w:rFonts w:ascii="Times New Roman" w:hAnsi="Times New Roman" w:eastAsia="Times New Roman" w:cs="Times New Roman"/>
-          <w:color w:val="000000"/>
-          <w:sz w:val="24"/>
-          <w:szCs w:val="24"/>
-        </w:rPr>
-        <w:t>.</w:t>
-      </w:r>
-    </w:p>
-    <w:p>
-      <w:pPr>
-        <w:widowControl w:val="0"/>
-        <w:spacing w:before="315" w:line="240" w:lineRule="auto"/>
-        <w:ind w:left="1201" w:right="111"/>
-        <w:jc w:val="both"/>
-        <w:rPr>
-          <w:rFonts w:ascii="Times New Roman" w:hAnsi="Times New Roman" w:eastAsia="Times New Roman" w:cs="Times New Roman"/>
-          <w:color w:val="000000"/>
-          <w:sz w:val="24"/>
-          <w:szCs w:val="24"/>
-        </w:rPr>
-      </w:pPr>
-      <w:r>
-        <w:rPr>
-          <w:rFonts w:ascii="Times New Roman" w:hAnsi="Times New Roman" w:eastAsia="Times New Roman" w:cs="Times New Roman"/>
-          <w:color w:val="000000"/>
-          <w:sz w:val="24"/>
-          <w:szCs w:val="24"/>
-        </w:rPr>
-        <w:t xml:space="preserve"> </w:t>
-      </w:r>
-      <w:r>
-        <w:rPr>
-          <w:color w:val="000000"/>
-          <w:sz w:val="24"/>
-          <w:szCs w:val="24"/>
-        </w:rPr>
-        <w:t xml:space="preserve">● </w:t>
-      </w:r>
-      <w:r>
-        <w:rPr>
-          <w:rFonts w:ascii="Times New Roman" w:hAnsi="Times New Roman" w:eastAsia="Times New Roman" w:cs="Times New Roman"/>
-          <w:color w:val="000000"/>
-          <w:sz w:val="24"/>
-          <w:szCs w:val="24"/>
-        </w:rPr>
-        <w:t>Presented a paper on “</w:t>
-      </w:r>
-      <w:r>
-        <w:rPr>
-          <w:rFonts w:ascii="Times New Roman" w:hAnsi="Times New Roman" w:eastAsia="Times New Roman" w:cs="Times New Roman"/>
-          <w:sz w:val="24"/>
-          <w:szCs w:val="24"/>
-        </w:rPr>
-        <w:t>Chronic Obstructive Pulmonary Disease Detection</w:t>
-      </w:r>
-      <w:r>
-        <w:rPr>
-          <w:rFonts w:ascii="Times New Roman" w:hAnsi="Times New Roman" w:eastAsia="Times New Roman" w:cs="Times New Roman"/>
-          <w:color w:val="000000"/>
-          <w:sz w:val="24"/>
-          <w:szCs w:val="24"/>
-        </w:rPr>
-        <w:t xml:space="preserve">” at </w:t>
-      </w:r>
-      <w:r>
-        <w:rPr>
-          <w:rFonts w:ascii="Times New Roman" w:hAnsi="Times New Roman" w:eastAsia="Times New Roman" w:cs="Times New Roman"/>
-          <w:sz w:val="24"/>
-          <w:szCs w:val="24"/>
-        </w:rPr>
-        <w:t>Sri Krishna College of Engineering and Technology</w:t>
-      </w:r>
-      <w:r>
-        <w:rPr>
-          <w:rFonts w:ascii="Times New Roman" w:hAnsi="Times New Roman" w:eastAsia="Times New Roman" w:cs="Times New Roman"/>
-          <w:color w:val="000000"/>
-          <w:sz w:val="24"/>
-          <w:szCs w:val="24"/>
-        </w:rPr>
-        <w:t xml:space="preserve">, </w:t>
-      </w:r>
-      <w:r>
-        <w:rPr>
-          <w:rFonts w:ascii="Times New Roman" w:hAnsi="Times New Roman" w:eastAsia="Times New Roman" w:cs="Times New Roman"/>
-          <w:sz w:val="24"/>
-          <w:szCs w:val="24"/>
-        </w:rPr>
-        <w:t>Coimbatore</w:t>
-      </w:r>
-      <w:r>
-        <w:rPr>
-          <w:rFonts w:ascii="Times New Roman" w:hAnsi="Times New Roman" w:eastAsia="Times New Roman" w:cs="Times New Roman"/>
-          <w:color w:val="000000"/>
-          <w:sz w:val="24"/>
-          <w:szCs w:val="24"/>
-        </w:rPr>
-        <w:t xml:space="preserve">. </w:t>
-      </w:r>
-    </w:p>
-    <w:p>
-      <w:pPr>
-        <w:widowControl w:val="0"/>
-        <w:spacing w:before="370" w:line="240" w:lineRule="auto"/>
-        <w:jc w:val="both"/>
-        <w:rPr>
-          <w:rFonts w:ascii="Times New Roman" w:hAnsi="Times New Roman" w:eastAsia="Times New Roman" w:cs="Times New Roman"/>
-          <w:b/>
-          <w:color w:val="000000"/>
-          <w:sz w:val="24"/>
-          <w:szCs w:val="24"/>
-        </w:rPr>
-      </w:pPr>
-      <w:r>
-        <w:rPr>
-          <w:rFonts w:ascii="Times New Roman" w:hAnsi="Times New Roman" w:eastAsia="Times New Roman" w:cs="Times New Roman"/>
-          <w:color w:val="000000"/>
-          <w:sz w:val="24"/>
-          <w:szCs w:val="24"/>
-        </w:rPr>
-        <w:t xml:space="preserve"> </w:t>
-      </w:r>
-      <w:r>
-        <w:rPr>
-          <w:rFonts w:ascii="Times New Roman" w:hAnsi="Times New Roman" w:eastAsia="Times New Roman" w:cs="Times New Roman"/>
-          <w:b/>
-          <w:color w:val="000000"/>
-          <w:sz w:val="24"/>
-          <w:szCs w:val="24"/>
-        </w:rPr>
-        <w:t xml:space="preserve">INDUSTRIAL TRAINING &amp; VISITS </w:t>
-      </w:r>
-    </w:p>
-    <w:p>
-      <w:pPr>
-        <w:widowControl w:val="0"/>
-        <w:spacing w:before="406" w:line="240" w:lineRule="auto"/>
-        <w:ind w:left="1201"/>
-        <w:jc w:val="both"/>
-        <w:rPr>
-          <w:rFonts w:ascii="Times New Roman" w:hAnsi="Times New Roman" w:eastAsia="Times New Roman" w:cs="Times New Roman"/>
-          <w:color w:val="000000"/>
-          <w:sz w:val="24"/>
-          <w:szCs w:val="24"/>
-        </w:rPr>
-      </w:pPr>
-      <w:r>
-        <w:rPr>
-          <w:color w:val="000000"/>
-          <w:sz w:val="24"/>
-          <w:szCs w:val="24"/>
-        </w:rPr>
-        <w:t xml:space="preserve">● </w:t>
-      </w:r>
-      <w:r>
-        <w:rPr>
-          <w:rFonts w:ascii="Times New Roman" w:hAnsi="Times New Roman" w:eastAsia="Times New Roman" w:cs="Times New Roman"/>
-          <w:color w:val="000000"/>
-          <w:sz w:val="24"/>
-          <w:szCs w:val="24"/>
-        </w:rPr>
-        <w:t xml:space="preserve">Sea Blue Shipyard, Cochin. </w:t>
+          <w:color w:val="000000"/>
+          <w:sz w:val="24"/>
+          <w:szCs w:val="24"/>
+        </w:rPr>
+        <w:t xml:space="preserve">AP-Industries, Karur. </w:t>
       </w:r>
     </w:p>
     <w:p>
@@ -1754,43 +1725,499 @@
           <w:sz w:val="24"/>
           <w:szCs w:val="24"/>
         </w:rPr>
-        <w:t xml:space="preserve">AP-Industries, Karur. </w:t>
+        <w:t xml:space="preserve">Mattupetty tea factory, Munnar. </w:t>
+      </w:r>
+    </w:p>
+    <w:p>
+      <w:pPr>
+        <w:widowControl w:val="0"/>
+        <w:spacing w:before="547" w:line="240" w:lineRule="auto"/>
+        <w:ind w:left="104"/>
+        <w:jc w:val="both"/>
+        <w:rPr>
+          <w:rFonts w:ascii="Times New Roman" w:hAnsi="Times New Roman" w:eastAsia="Times New Roman" w:cs="Times New Roman"/>
+          <w:b/>
+          <w:color w:val="000000"/>
+          <w:sz w:val="24"/>
+          <w:szCs w:val="24"/>
+        </w:rPr>
+      </w:pPr>
+      <w:r>
+        <w:rPr>
+          <w:rFonts w:ascii="Times New Roman" w:hAnsi="Times New Roman" w:eastAsia="Times New Roman" w:cs="Times New Roman"/>
+          <w:b/>
+          <w:color w:val="000000"/>
+          <w:sz w:val="24"/>
+          <w:szCs w:val="24"/>
+        </w:rPr>
+        <w:t xml:space="preserve">PERSONAL PROFILE </w:t>
+      </w:r>
+    </w:p>
+    <w:p>
+      <w:pPr>
+        <w:widowControl w:val="0"/>
+        <w:spacing w:before="353" w:line="240" w:lineRule="auto"/>
+        <w:ind w:left="823"/>
+        <w:jc w:val="both"/>
+        <w:rPr>
+          <w:rFonts w:ascii="Times New Roman" w:hAnsi="Times New Roman" w:eastAsia="Times New Roman" w:cs="Times New Roman"/>
+          <w:color w:val="000000"/>
+          <w:sz w:val="24"/>
+          <w:szCs w:val="24"/>
+        </w:rPr>
+      </w:pPr>
+      <w:r>
+        <w:rPr>
+          <w:rFonts w:ascii="Times New Roman" w:hAnsi="Times New Roman" w:eastAsia="Times New Roman" w:cs="Times New Roman"/>
+          <w:color w:val="000000"/>
+          <w:sz w:val="24"/>
+          <w:szCs w:val="24"/>
+        </w:rPr>
+        <w:t xml:space="preserve">NAME: </w:t>
+      </w:r>
+      <w:r>
+        <w:rPr>
+          <w:rFonts w:ascii="Times New Roman" w:hAnsi="Times New Roman" w:eastAsia="Times New Roman" w:cs="Times New Roman"/>
+          <w:sz w:val="24"/>
+          <w:szCs w:val="24"/>
+        </w:rPr>
+        <w:t>RAKSHITAA J</w:t>
+      </w:r>
+      <w:r>
+        <w:rPr>
+          <w:rFonts w:ascii="Times New Roman" w:hAnsi="Times New Roman" w:eastAsia="Times New Roman" w:cs="Times New Roman"/>
+          <w:color w:val="000000"/>
+          <w:sz w:val="24"/>
+          <w:szCs w:val="24"/>
+        </w:rPr>
+        <w:t xml:space="preserve"> </w:t>
+      </w:r>
+    </w:p>
+    <w:p>
+      <w:pPr>
+        <w:widowControl w:val="0"/>
+        <w:spacing w:before="36" w:line="240" w:lineRule="auto"/>
+        <w:ind w:left="824"/>
+        <w:jc w:val="both"/>
+        <w:rPr>
+          <w:rFonts w:ascii="Times New Roman" w:hAnsi="Times New Roman" w:eastAsia="Times New Roman" w:cs="Times New Roman"/>
+          <w:color w:val="000000"/>
+          <w:sz w:val="24"/>
+          <w:szCs w:val="24"/>
+        </w:rPr>
+      </w:pPr>
+      <w:r>
+        <w:rPr>
+          <w:rFonts w:ascii="Times New Roman" w:hAnsi="Times New Roman" w:eastAsia="Times New Roman" w:cs="Times New Roman"/>
+          <w:color w:val="000000"/>
+          <w:sz w:val="24"/>
+          <w:szCs w:val="24"/>
+        </w:rPr>
+        <w:t xml:space="preserve">DATE OF BIRTH: </w:t>
+      </w:r>
+      <w:r>
+        <w:rPr>
+          <w:rFonts w:ascii="Times New Roman" w:hAnsi="Times New Roman" w:eastAsia="Times New Roman" w:cs="Times New Roman"/>
+          <w:sz w:val="24"/>
+          <w:szCs w:val="24"/>
+        </w:rPr>
+        <w:t>31</w:t>
+      </w:r>
+      <w:r>
+        <w:rPr>
+          <w:rFonts w:ascii="Times New Roman" w:hAnsi="Times New Roman" w:eastAsia="Times New Roman" w:cs="Times New Roman"/>
+          <w:color w:val="000000"/>
+          <w:sz w:val="24"/>
+          <w:szCs w:val="24"/>
+        </w:rPr>
+        <w:t>.0</w:t>
+      </w:r>
+      <w:r>
+        <w:rPr>
+          <w:rFonts w:ascii="Times New Roman" w:hAnsi="Times New Roman" w:eastAsia="Times New Roman" w:cs="Times New Roman"/>
+          <w:sz w:val="24"/>
+          <w:szCs w:val="24"/>
+        </w:rPr>
+        <w:t>8</w:t>
+      </w:r>
+      <w:r>
+        <w:rPr>
+          <w:rFonts w:ascii="Times New Roman" w:hAnsi="Times New Roman" w:eastAsia="Times New Roman" w:cs="Times New Roman"/>
+          <w:color w:val="000000"/>
+          <w:sz w:val="24"/>
+          <w:szCs w:val="24"/>
+        </w:rPr>
+        <w:t>.200</w:t>
+      </w:r>
+      <w:r>
+        <w:rPr>
+          <w:rFonts w:ascii="Times New Roman" w:hAnsi="Times New Roman" w:eastAsia="Times New Roman" w:cs="Times New Roman"/>
+          <w:sz w:val="24"/>
+          <w:szCs w:val="24"/>
+        </w:rPr>
+        <w:t>3</w:t>
+      </w:r>
+      <w:r>
+        <w:rPr>
+          <w:rFonts w:ascii="Times New Roman" w:hAnsi="Times New Roman" w:eastAsia="Times New Roman" w:cs="Times New Roman"/>
+          <w:color w:val="000000"/>
+          <w:sz w:val="24"/>
+          <w:szCs w:val="24"/>
+        </w:rPr>
+        <w:t xml:space="preserve"> </w:t>
       </w:r>
     </w:p>
     <w:p>
       <w:pPr>
         <w:widowControl w:val="0"/>
         <w:spacing w:before="39" w:line="240" w:lineRule="auto"/>
-        <w:ind w:left="1201"/>
-        <w:jc w:val="both"/>
-        <w:rPr>
-          <w:rFonts w:ascii="Times New Roman" w:hAnsi="Times New Roman" w:eastAsia="Times New Roman" w:cs="Times New Roman"/>
-          <w:color w:val="000000"/>
-          <w:sz w:val="24"/>
-          <w:szCs w:val="24"/>
-        </w:rPr>
-      </w:pPr>
-      <w:r>
-        <w:rPr>
-          <w:color w:val="000000"/>
-          <w:sz w:val="24"/>
-          <w:szCs w:val="24"/>
-        </w:rPr>
-        <w:t xml:space="preserve">● </w:t>
-      </w:r>
-      <w:r>
-        <w:rPr>
-          <w:rFonts w:ascii="Times New Roman" w:hAnsi="Times New Roman" w:eastAsia="Times New Roman" w:cs="Times New Roman"/>
-          <w:color w:val="000000"/>
-          <w:sz w:val="24"/>
-          <w:szCs w:val="24"/>
-        </w:rPr>
-        <w:t xml:space="preserve">Mattupetty tea factory, Munnar. </w:t>
-      </w:r>
-    </w:p>
-    <w:p>
-      <w:bookmarkStart w:id="0" w:name="_GoBack"/>
-      <w:bookmarkEnd w:id="0"/>
+        <w:ind w:left="824"/>
+        <w:jc w:val="both"/>
+        <w:rPr>
+          <w:rFonts w:ascii="Times New Roman" w:hAnsi="Times New Roman" w:eastAsia="Times New Roman" w:cs="Times New Roman"/>
+          <w:color w:val="000000"/>
+          <w:sz w:val="24"/>
+          <w:szCs w:val="24"/>
+        </w:rPr>
+      </w:pPr>
+      <w:r>
+        <w:rPr>
+          <w:rFonts w:ascii="Times New Roman" w:hAnsi="Times New Roman" w:eastAsia="Times New Roman" w:cs="Times New Roman"/>
+          <w:color w:val="000000"/>
+          <w:sz w:val="24"/>
+          <w:szCs w:val="24"/>
+        </w:rPr>
+        <w:t xml:space="preserve">FATHER’S NAME: Mr. </w:t>
+      </w:r>
+      <w:r>
+        <w:rPr>
+          <w:rFonts w:ascii="Times New Roman" w:hAnsi="Times New Roman" w:eastAsia="Times New Roman" w:cs="Times New Roman"/>
+          <w:sz w:val="24"/>
+          <w:szCs w:val="24"/>
+        </w:rPr>
+        <w:t>JAYAVEL G</w:t>
+      </w:r>
+      <w:r>
+        <w:rPr>
+          <w:rFonts w:ascii="Times New Roman" w:hAnsi="Times New Roman" w:eastAsia="Times New Roman" w:cs="Times New Roman"/>
+          <w:color w:val="000000"/>
+          <w:sz w:val="24"/>
+          <w:szCs w:val="24"/>
+        </w:rPr>
+        <w:t xml:space="preserve"> </w:t>
+      </w:r>
+    </w:p>
+    <w:p>
+      <w:pPr>
+        <w:widowControl w:val="0"/>
+        <w:spacing w:before="77" w:line="240" w:lineRule="auto"/>
+        <w:ind w:left="824"/>
+        <w:jc w:val="both"/>
+        <w:rPr>
+          <w:rFonts w:ascii="Times New Roman" w:hAnsi="Times New Roman" w:eastAsia="Times New Roman" w:cs="Times New Roman"/>
+          <w:color w:val="000000"/>
+          <w:sz w:val="24"/>
+          <w:szCs w:val="24"/>
+        </w:rPr>
+      </w:pPr>
+      <w:r>
+        <w:rPr>
+          <w:rFonts w:ascii="Times New Roman" w:hAnsi="Times New Roman" w:eastAsia="Times New Roman" w:cs="Times New Roman"/>
+          <w:color w:val="000000"/>
+          <w:sz w:val="24"/>
+          <w:szCs w:val="24"/>
+        </w:rPr>
+        <w:t xml:space="preserve">MOTHER’S NAME: Mrs. </w:t>
+      </w:r>
+      <w:r>
+        <w:rPr>
+          <w:rFonts w:ascii="Times New Roman" w:hAnsi="Times New Roman" w:eastAsia="Times New Roman" w:cs="Times New Roman"/>
+          <w:sz w:val="24"/>
+          <w:szCs w:val="24"/>
+        </w:rPr>
+        <w:t>THAMIZHSELVI V</w:t>
+      </w:r>
+      <w:r>
+        <w:rPr>
+          <w:rFonts w:ascii="Times New Roman" w:hAnsi="Times New Roman" w:eastAsia="Times New Roman" w:cs="Times New Roman"/>
+          <w:color w:val="000000"/>
+          <w:sz w:val="24"/>
+          <w:szCs w:val="24"/>
+        </w:rPr>
+        <w:t xml:space="preserve"> </w:t>
+      </w:r>
+    </w:p>
+    <w:p>
+      <w:pPr>
+        <w:widowControl w:val="0"/>
+        <w:spacing w:before="39" w:line="240" w:lineRule="auto"/>
+        <w:ind w:left="823"/>
+        <w:jc w:val="both"/>
+        <w:rPr>
+          <w:rFonts w:ascii="Times New Roman" w:hAnsi="Times New Roman" w:eastAsia="Times New Roman" w:cs="Times New Roman"/>
+          <w:color w:val="000000"/>
+          <w:sz w:val="24"/>
+          <w:szCs w:val="24"/>
+        </w:rPr>
+      </w:pPr>
+      <w:r>
+        <w:rPr>
+          <w:rFonts w:ascii="Times New Roman" w:hAnsi="Times New Roman" w:eastAsia="Times New Roman" w:cs="Times New Roman"/>
+          <w:color w:val="000000"/>
+          <w:sz w:val="24"/>
+          <w:szCs w:val="24"/>
+        </w:rPr>
+        <w:t xml:space="preserve">LANGUAGES: Tamil, English. </w:t>
+      </w:r>
+    </w:p>
+    <w:p>
+      <w:pPr>
+        <w:widowControl w:val="0"/>
+        <w:spacing w:line="263" w:lineRule="auto"/>
+        <w:ind w:left="824" w:right="2604" w:firstLine="2"/>
+        <w:jc w:val="both"/>
+        <w:rPr>
+          <w:rFonts w:ascii="Times New Roman" w:hAnsi="Times New Roman" w:eastAsia="Times New Roman" w:cs="Times New Roman"/>
+          <w:color w:val="000000"/>
+          <w:sz w:val="24"/>
+          <w:szCs w:val="24"/>
+        </w:rPr>
+      </w:pPr>
+      <w:r>
+        <w:rPr>
+          <w:rFonts w:ascii="Times New Roman" w:hAnsi="Times New Roman" w:eastAsia="Times New Roman" w:cs="Times New Roman"/>
+          <w:color w:val="000000"/>
+          <w:sz w:val="24"/>
+          <w:szCs w:val="24"/>
+        </w:rPr>
+        <w:t xml:space="preserve">PERMANENT ADDRESS: </w:t>
+      </w:r>
+      <w:r>
+        <w:rPr>
+          <w:rFonts w:ascii="Times New Roman" w:hAnsi="Times New Roman" w:eastAsia="Times New Roman" w:cs="Times New Roman"/>
+          <w:sz w:val="24"/>
+          <w:szCs w:val="24"/>
+        </w:rPr>
+        <w:t>S1, Mrithulam Apts, Kurinji Nagar, Old Perungalathur, Chennai - 600063</w:t>
+      </w:r>
+      <w:r>
+        <w:rPr>
+          <w:rFonts w:ascii="Times New Roman" w:hAnsi="Times New Roman" w:eastAsia="Times New Roman" w:cs="Times New Roman"/>
+          <w:color w:val="000000"/>
+          <w:sz w:val="24"/>
+          <w:szCs w:val="24"/>
+        </w:rPr>
+        <w:t xml:space="preserve">. </w:t>
+      </w:r>
+    </w:p>
+    <w:p>
+      <w:pPr>
+        <w:widowControl w:val="0"/>
+        <w:spacing w:line="263" w:lineRule="auto"/>
+        <w:ind w:right="2604"/>
+        <w:jc w:val="both"/>
+        <w:rPr>
+          <w:rFonts w:ascii="Times New Roman" w:hAnsi="Times New Roman" w:eastAsia="Times New Roman" w:cs="Times New Roman"/>
+          <w:sz w:val="24"/>
+          <w:szCs w:val="24"/>
+        </w:rPr>
+      </w:pPr>
+    </w:p>
+    <w:p>
+      <w:pPr>
+        <w:widowControl w:val="0"/>
+        <w:spacing w:line="263" w:lineRule="auto"/>
+        <w:ind w:right="2604"/>
+        <w:jc w:val="both"/>
+        <w:rPr>
+          <w:rFonts w:ascii="Times New Roman" w:hAnsi="Times New Roman" w:eastAsia="Times New Roman" w:cs="Times New Roman"/>
+          <w:b/>
+          <w:color w:val="000000"/>
+          <w:sz w:val="24"/>
+          <w:szCs w:val="24"/>
+        </w:rPr>
+      </w:pPr>
+      <w:r>
+        <w:rPr>
+          <w:rFonts w:ascii="Times New Roman" w:hAnsi="Times New Roman" w:eastAsia="Times New Roman" w:cs="Times New Roman"/>
+          <w:b/>
+          <w:color w:val="000000"/>
+          <w:sz w:val="24"/>
+          <w:szCs w:val="24"/>
+        </w:rPr>
+        <w:t xml:space="preserve">REFERENCE </w:t>
+      </w:r>
+    </w:p>
+    <w:p>
+      <w:pPr>
+        <w:widowControl w:val="0"/>
+        <w:spacing w:line="263" w:lineRule="auto"/>
+        <w:ind w:right="2604"/>
+        <w:jc w:val="both"/>
+        <w:rPr>
+          <w:rFonts w:ascii="Times New Roman" w:hAnsi="Times New Roman" w:eastAsia="Times New Roman" w:cs="Times New Roman"/>
+          <w:b/>
+          <w:sz w:val="24"/>
+          <w:szCs w:val="24"/>
+        </w:rPr>
+      </w:pPr>
+    </w:p>
+    <w:p>
+      <w:pPr>
+        <w:widowControl w:val="0"/>
+        <w:spacing w:before="36" w:line="240" w:lineRule="auto"/>
+        <w:ind w:left="824"/>
+        <w:jc w:val="both"/>
+        <w:rPr>
+          <w:rFonts w:ascii="Times New Roman" w:hAnsi="Times New Roman" w:eastAsia="Times New Roman" w:cs="Times New Roman"/>
+          <w:color w:val="000000"/>
+          <w:sz w:val="24"/>
+          <w:szCs w:val="24"/>
+        </w:rPr>
+      </w:pPr>
+      <w:r>
+        <w:rPr>
+          <w:rFonts w:ascii="Times New Roman" w:hAnsi="Times New Roman" w:eastAsia="Times New Roman" w:cs="Times New Roman"/>
+          <w:color w:val="000000"/>
+          <w:sz w:val="24"/>
+          <w:szCs w:val="24"/>
+        </w:rPr>
+        <w:t xml:space="preserve">Dr. Kanimozhi Selvi C.S </w:t>
+      </w:r>
+    </w:p>
+    <w:p>
+      <w:pPr>
+        <w:widowControl w:val="0"/>
+        <w:spacing w:before="39" w:line="240" w:lineRule="auto"/>
+        <w:ind w:left="824"/>
+        <w:jc w:val="both"/>
+        <w:rPr>
+          <w:rFonts w:ascii="Times New Roman" w:hAnsi="Times New Roman" w:eastAsia="Times New Roman" w:cs="Times New Roman"/>
+          <w:color w:val="000000"/>
+          <w:sz w:val="24"/>
+          <w:szCs w:val="24"/>
+        </w:rPr>
+      </w:pPr>
+      <w:r>
+        <w:rPr>
+          <w:rFonts w:ascii="Times New Roman" w:hAnsi="Times New Roman" w:eastAsia="Times New Roman" w:cs="Times New Roman"/>
+          <w:color w:val="000000"/>
+          <w:sz w:val="24"/>
+          <w:szCs w:val="24"/>
+        </w:rPr>
+        <w:t xml:space="preserve">Professor &amp; Head </w:t>
+      </w:r>
+    </w:p>
+    <w:p>
+      <w:pPr>
+        <w:widowControl w:val="0"/>
+        <w:spacing w:before="36" w:line="240" w:lineRule="auto"/>
+        <w:ind w:left="824"/>
+        <w:jc w:val="both"/>
+        <w:rPr>
+          <w:rFonts w:ascii="Times New Roman" w:hAnsi="Times New Roman" w:eastAsia="Times New Roman" w:cs="Times New Roman"/>
+          <w:color w:val="000000"/>
+          <w:sz w:val="24"/>
+          <w:szCs w:val="24"/>
+        </w:rPr>
+      </w:pPr>
+      <w:r>
+        <w:rPr>
+          <w:rFonts w:ascii="Times New Roman" w:hAnsi="Times New Roman" w:eastAsia="Times New Roman" w:cs="Times New Roman"/>
+          <w:color w:val="000000"/>
+          <w:sz w:val="24"/>
+          <w:szCs w:val="24"/>
+        </w:rPr>
+        <w:t xml:space="preserve">Dept of Artificial Intelligence </w:t>
+      </w:r>
+    </w:p>
+    <w:p>
+      <w:pPr>
+        <w:widowControl w:val="0"/>
+        <w:spacing w:before="36" w:line="240" w:lineRule="auto"/>
+        <w:ind w:left="828"/>
+        <w:jc w:val="both"/>
+        <w:rPr>
+          <w:rFonts w:ascii="Times New Roman" w:hAnsi="Times New Roman" w:eastAsia="Times New Roman" w:cs="Times New Roman"/>
+          <w:color w:val="000000"/>
+          <w:sz w:val="24"/>
+          <w:szCs w:val="24"/>
+        </w:rPr>
+      </w:pPr>
+      <w:r>
+        <w:rPr>
+          <w:rFonts w:ascii="Times New Roman" w:hAnsi="Times New Roman" w:eastAsia="Times New Roman" w:cs="Times New Roman"/>
+          <w:color w:val="000000"/>
+          <w:sz w:val="24"/>
+          <w:szCs w:val="24"/>
+        </w:rPr>
+        <w:t xml:space="preserve">Kongu Engineering College, Perundurai-638060 </w:t>
+      </w:r>
+    </w:p>
+    <w:p>
+      <w:pPr>
+        <w:widowControl w:val="0"/>
+        <w:spacing w:before="36" w:line="240" w:lineRule="auto"/>
+        <w:ind w:left="823"/>
+        <w:jc w:val="both"/>
+        <w:rPr>
+          <w:rFonts w:ascii="Times New Roman" w:hAnsi="Times New Roman" w:eastAsia="Times New Roman" w:cs="Times New Roman"/>
+          <w:color w:val="1154CC"/>
+          <w:sz w:val="24"/>
+          <w:szCs w:val="24"/>
+        </w:rPr>
+      </w:pPr>
+      <w:r>
+        <w:rPr>
+          <w:rFonts w:ascii="Times New Roman" w:hAnsi="Times New Roman" w:eastAsia="Times New Roman" w:cs="Times New Roman"/>
+          <w:color w:val="000000"/>
+          <w:sz w:val="24"/>
+          <w:szCs w:val="24"/>
+        </w:rPr>
+        <w:t xml:space="preserve">Email id : </w:t>
+      </w:r>
+      <w:r>
+        <w:rPr>
+          <w:rFonts w:ascii="Times New Roman" w:hAnsi="Times New Roman" w:eastAsia="Times New Roman" w:cs="Times New Roman"/>
+          <w:color w:val="1154CC"/>
+          <w:sz w:val="24"/>
+          <w:szCs w:val="24"/>
+          <w:u w:val="single"/>
+        </w:rPr>
+        <w:t>kanimozhiselvics@kongu.ac.in</w:t>
+      </w:r>
+      <w:r>
+        <w:rPr>
+          <w:rFonts w:ascii="Times New Roman" w:hAnsi="Times New Roman" w:eastAsia="Times New Roman" w:cs="Times New Roman"/>
+          <w:color w:val="1154CC"/>
+          <w:sz w:val="24"/>
+          <w:szCs w:val="24"/>
+        </w:rPr>
+        <w:t xml:space="preserve"> </w:t>
+      </w:r>
+    </w:p>
+    <w:p>
+      <w:pPr>
+        <w:widowControl w:val="0"/>
+        <w:spacing w:before="39" w:line="240" w:lineRule="auto"/>
+        <w:ind w:left="827"/>
+        <w:jc w:val="both"/>
+        <w:rPr>
+          <w:rFonts w:ascii="Times New Roman" w:hAnsi="Times New Roman" w:eastAsia="Times New Roman" w:cs="Times New Roman"/>
+          <w:color w:val="000000"/>
+          <w:sz w:val="24"/>
+          <w:szCs w:val="24"/>
+        </w:rPr>
+      </w:pPr>
+      <w:r>
+        <w:rPr>
+          <w:rFonts w:ascii="Times New Roman" w:hAnsi="Times New Roman" w:eastAsia="Times New Roman" w:cs="Times New Roman"/>
+          <w:color w:val="000000"/>
+          <w:sz w:val="24"/>
+          <w:szCs w:val="24"/>
+        </w:rPr>
+        <w:t>Contact No: +91-991234561</w:t>
+      </w:r>
     </w:p>
     <w:sectPr>
       <w:pgSz w:w="11906" w:h="16838"/>

</xml_diff>